<commit_message>
[docs] fix the "lecciones aprendidas" file
</commit_message>
<xml_diff>
--- a/docs/LECCIONES APRENDIDAS.docx
+++ b/docs/LECCIONES APRENDIDAS.docx
@@ -696,9 +696,17 @@
               <w:spacing w:afterAutospacing="0"/>
               <w:jc w:val="center"/>
               <w:rPr>
-                <w:sz w:val="20"/>
-              </w:rPr>
-            </w:pPr>
+                <w:color w:val="4F81BD" w:themeColor="accent1"/>
+                <w:sz w:val="20"/>
+              </w:rPr>
+            </w:pPr>
+            <w:r>
+              <w:rPr>
+                <w:color w:val="4F81BD" w:themeColor="accent1"/>
+                <w:sz w:val="20"/>
+              </w:rPr>
+              <w:t>X</w:t>
+            </w:r>
           </w:p>
         </w:tc>
         <w:tc>
@@ -714,13 +722,6 @@
                 <w:sz w:val="20"/>
               </w:rPr>
             </w:pPr>
-            <w:r>
-              <w:rPr>
-                <w:color w:val="4F81BD" w:themeColor="accent1"/>
-                <w:sz w:val="20"/>
-              </w:rPr>
-              <w:t>X</w:t>
-            </w:r>
           </w:p>
         </w:tc>
         <w:tc>
@@ -813,9 +814,17 @@
               <w:spacing w:afterAutospacing="0"/>
               <w:jc w:val="center"/>
               <w:rPr>
-                <w:sz w:val="20"/>
-              </w:rPr>
-            </w:pPr>
+                <w:color w:val="4F81BD" w:themeColor="accent1"/>
+                <w:sz w:val="20"/>
+              </w:rPr>
+            </w:pPr>
+            <w:r>
+              <w:rPr>
+                <w:color w:val="4F81BD" w:themeColor="accent1"/>
+                <w:sz w:val="20"/>
+              </w:rPr>
+              <w:t>X</w:t>
+            </w:r>
           </w:p>
         </w:tc>
         <w:tc>
@@ -831,13 +840,6 @@
                 <w:sz w:val="20"/>
               </w:rPr>
             </w:pPr>
-            <w:r>
-              <w:rPr>
-                <w:color w:val="4F81BD" w:themeColor="accent1"/>
-                <w:sz w:val="20"/>
-              </w:rPr>
-              <w:t>X</w:t>
-            </w:r>
           </w:p>
         </w:tc>
         <w:tc>

</xml_diff>

<commit_message>
[fix] fix the "lecciones aprendidas" document
</commit_message>
<xml_diff>
--- a/docs/LECCIONES APRENDIDAS.docx
+++ b/docs/LECCIONES APRENDIDAS.docx
@@ -1680,15 +1680,13 @@
                 <w:sz w:val="20"/>
               </w:rPr>
             </w:pPr>
-          </w:p>
-          <w:p>
-            <w:pPr>
-              <w:spacing w:afterAutospacing="0"/>
-              <w:rPr>
-                <w:color w:val="4F81BD" w:themeColor="accent1"/>
-                <w:sz w:val="20"/>
-              </w:rPr>
-            </w:pPr>
+            <w:r>
+              <w:rPr>
+                <w:color w:val="4F81BD" w:themeColor="accent1"/>
+                <w:sz w:val="20"/>
+              </w:rPr>
+              <w:t>Esta sobreestimación de tareas ha nacido en un inicio del desconocimiento real de esfuerzo que nos iba a costar realizar las implementaciones, pero en la realidad, gracias a la formación que se ha proporcionado y cuyo objetivo era realizar un proyecto base de una web comercial, esto nos ha ayudado mucho a la hora de cumplir con los requisitos establecidos.</w:t>
+            </w:r>
           </w:p>
           <w:p>
             <w:pPr>
@@ -1718,6 +1716,31 @@
                 <w:sz w:val="20"/>
               </w:rPr>
               <w:t>Esto ocasionó un impacto positivo ya que nos hace ver que para futuros proyectos podemos tener un presupuesto más competitivo ya que hemos aprendido a no sobreestimar ciertas tareas que sabemos la realidad de las horas de trabajo de las que se precisan.</w:t>
+            </w:r>
+          </w:p>
+          <w:p>
+            <w:pPr>
+              <w:spacing w:afterAutospacing="0"/>
+              <w:rPr>
+                <w:color w:val="4F81BD" w:themeColor="accent1"/>
+                <w:sz w:val="20"/>
+              </w:rPr>
+            </w:pPr>
+          </w:p>
+          <w:p>
+            <w:pPr>
+              <w:spacing w:afterAutospacing="0"/>
+              <w:rPr>
+                <w:color w:val="4F81BD" w:themeColor="accent1"/>
+                <w:sz w:val="20"/>
+              </w:rPr>
+            </w:pPr>
+            <w:r>
+              <w:rPr>
+                <w:color w:val="4F81BD" w:themeColor="accent1"/>
+                <w:sz w:val="20"/>
+              </w:rPr>
+              <w:t>Además para proyectos futuros, se tendrá en cuenta proyectos base que nos puedan ayudar a partir desde un punto importante de la implementación.</w:t>
             </w:r>
           </w:p>
         </w:tc>
@@ -2073,6 +2096,9 @@
         </w:tc>
       </w:tr>
       <w:tr>
+        <w:trPr>
+          <w:trHeight w:val="1838"/>
+        </w:trPr>
         <w:tc>
           <w:tcPr>
             <w:tcW w:w="3646" w:type="dxa"/>
@@ -2160,33 +2186,6 @@
               </w:rPr>
               <w:t>Resolucion de conflictos de forma constructiva.</w:t>
             </w:r>
-          </w:p>
-          <w:p>
-            <w:pPr>
-              <w:spacing w:afterAutospacing="0"/>
-              <w:rPr>
-                <w:color w:val="4F81BD" w:themeColor="accent1"/>
-                <w:sz w:val="20"/>
-              </w:rPr>
-            </w:pPr>
-          </w:p>
-          <w:p>
-            <w:pPr>
-              <w:spacing w:afterAutospacing="0"/>
-              <w:rPr>
-                <w:color w:val="4F81BD" w:themeColor="accent1"/>
-                <w:sz w:val="20"/>
-              </w:rPr>
-            </w:pPr>
-          </w:p>
-          <w:p>
-            <w:pPr>
-              <w:spacing w:afterAutospacing="0"/>
-              <w:rPr>
-                <w:color w:val="4F81BD" w:themeColor="accent1"/>
-                <w:sz w:val="20"/>
-              </w:rPr>
-            </w:pPr>
           </w:p>
         </w:tc>
         <w:tc>

</xml_diff>